<commit_message>
lesson 125 - homework
</commit_message>
<xml_diff>
--- a/english_via_skype/solutions/doc/lesson_124_percentage A_edit.docx
+++ b/english_via_skype/solutions/doc/lesson_124_percentage A_edit.docx
@@ -594,51 +594,7 @@
           <w:szCs w:val="28"/>
           <w:lang w:val="en-US" w:eastAsia="pl-PL"/>
         </w:rPr>
-        <w:t xml:space="preserve">4% = An </w:t>
-      </w:r>
-      <w:proofErr w:type="spellStart"/>
-      <w:r>
-        <w:rPr>
-          <w:rFonts w:ascii="Arial" w:eastAsia="Times New Roman" w:hAnsi="Arial" w:cs="Arial"/>
-          <w:color w:val="555555"/>
-          <w:sz w:val="28"/>
-          <w:szCs w:val="28"/>
-          <w:lang w:val="en-US" w:eastAsia="pl-PL"/>
-        </w:rPr>
-        <w:t>i</w:t>
-      </w:r>
-      <w:proofErr w:type="spellEnd"/>
-      <w:r>
-        <w:rPr>
-          <w:rFonts w:ascii="Arial" w:eastAsia="Times New Roman" w:hAnsi="Arial" w:cs="Arial"/>
-          <w:color w:val="555555"/>
-          <w:sz w:val="28"/>
-          <w:szCs w:val="28"/>
-          <w:lang w:val="en-US" w:eastAsia="pl-PL"/>
-        </w:rPr>
-        <w:t xml:space="preserve">………………………………. </w:t>
-      </w:r>
-      <w:bookmarkStart w:id="0" w:name="_GoBack"/>
-      <w:r>
-        <w:rPr>
-          <w:rFonts w:ascii="Arial" w:eastAsia="Times New Roman" w:hAnsi="Arial" w:cs="Arial"/>
-          <w:color w:val="555555"/>
-          <w:sz w:val="28"/>
-          <w:szCs w:val="28"/>
-          <w:lang w:val="en-US" w:eastAsia="pl-PL"/>
-        </w:rPr>
-        <w:t>minority</w:t>
-      </w:r>
-      <w:bookmarkEnd w:id="0"/>
-      <w:r>
-        <w:rPr>
-          <w:rFonts w:ascii="Arial" w:eastAsia="Times New Roman" w:hAnsi="Arial" w:cs="Arial"/>
-          <w:color w:val="555555"/>
-          <w:sz w:val="28"/>
-          <w:szCs w:val="28"/>
-          <w:lang w:val="en-US" w:eastAsia="pl-PL"/>
-        </w:rPr>
-        <w:t xml:space="preserve">, </w:t>
+        <w:t xml:space="preserve">4% = An i………………………………. minority, </w:t>
       </w:r>
     </w:p>
     <w:p>
@@ -1911,49 +1867,8 @@
           <w:sz w:val="32"/>
           <w:szCs w:val="32"/>
         </w:rPr>
-        <w:t xml:space="preserve">Write report </w:t>
-      </w:r>
-      <w:proofErr w:type="spellStart"/>
-      <w:r>
-        <w:rPr>
-          <w:sz w:val="32"/>
-          <w:szCs w:val="32"/>
-        </w:rPr>
-        <w:t>summarizing</w:t>
-      </w:r>
-      <w:proofErr w:type="spellEnd"/>
-      <w:r>
-        <w:rPr>
-          <w:sz w:val="32"/>
-          <w:szCs w:val="32"/>
-        </w:rPr>
-        <w:t xml:space="preserve"> </w:t>
-      </w:r>
-      <w:proofErr w:type="spellStart"/>
-      <w:r>
-        <w:rPr>
-          <w:sz w:val="32"/>
-          <w:szCs w:val="32"/>
-        </w:rPr>
-        <w:t>portrayed</w:t>
-      </w:r>
-      <w:proofErr w:type="spellEnd"/>
-      <w:r>
-        <w:rPr>
-          <w:sz w:val="32"/>
-          <w:szCs w:val="32"/>
-        </w:rPr>
-        <w:t xml:space="preserve"> </w:t>
-      </w:r>
-      <w:proofErr w:type="spellStart"/>
-      <w:r>
-        <w:rPr>
-          <w:sz w:val="32"/>
-          <w:szCs w:val="32"/>
-        </w:rPr>
-        <w:t>hereinbelow</w:t>
-      </w:r>
-      <w:proofErr w:type="spellEnd"/>
+        <w:t>Write report summarizing portrayed hereinbelow</w:t>
+      </w:r>
     </w:p>
     <w:p>
       <w:pPr>
@@ -2025,6 +1940,167 @@
           </wp:inline>
         </w:drawing>
       </w:r>
+    </w:p>
+    <w:p>
+      <w:pPr>
+        <w:rPr>
+          <w:sz w:val="32"/>
+          <w:szCs w:val="32"/>
+          <w:lang w:val="en-US"/>
+        </w:rPr>
+      </w:pPr>
+      <w:r>
+        <w:rPr>
+          <w:sz w:val="32"/>
+          <w:szCs w:val="32"/>
+          <w:lang w:val="en-US"/>
+        </w:rPr>
+        <w:t>Almost one-quarter</w:t>
+      </w:r>
+      <w:r>
+        <w:rPr>
+          <w:sz w:val="32"/>
+          <w:szCs w:val="32"/>
+          <w:lang w:val="en-US"/>
+        </w:rPr>
+        <w:t xml:space="preserve"> project</w:t>
+      </w:r>
+      <w:r>
+        <w:rPr>
+          <w:sz w:val="32"/>
+          <w:szCs w:val="32"/>
+          <w:lang w:val="en-US"/>
+        </w:rPr>
+        <w:t xml:space="preserve"> cost</w:t>
+      </w:r>
+      <w:r>
+        <w:rPr>
+          <w:sz w:val="32"/>
+          <w:szCs w:val="32"/>
+          <w:lang w:val="en-US"/>
+        </w:rPr>
+        <w:t xml:space="preserve"> is</w:t>
+      </w:r>
+      <w:r>
+        <w:rPr>
+          <w:sz w:val="32"/>
+          <w:szCs w:val="32"/>
+          <w:lang w:val="en-US"/>
+        </w:rPr>
+        <w:t xml:space="preserve"> spent on production.</w:t>
+      </w:r>
+    </w:p>
+    <w:p>
+      <w:pPr>
+        <w:rPr>
+          <w:sz w:val="32"/>
+          <w:szCs w:val="32"/>
+          <w:lang w:val="en-US"/>
+        </w:rPr>
+      </w:pPr>
+      <w:r>
+        <w:rPr>
+          <w:sz w:val="32"/>
+          <w:szCs w:val="32"/>
+          <w:lang w:val="en-US"/>
+        </w:rPr>
+        <w:t>A little less than 21% of project cost concerns to facilities.</w:t>
+      </w:r>
+    </w:p>
+    <w:p>
+      <w:pPr>
+        <w:rPr>
+          <w:sz w:val="32"/>
+          <w:szCs w:val="32"/>
+          <w:lang w:val="en-US"/>
+        </w:rPr>
+      </w:pPr>
+      <w:r>
+        <w:rPr>
+          <w:sz w:val="32"/>
+          <w:szCs w:val="32"/>
+          <w:lang w:val="en-US"/>
+        </w:rPr>
+        <w:t>A labor consumes approximately 17,5%.</w:t>
+      </w:r>
+    </w:p>
+    <w:p>
+      <w:pPr>
+        <w:rPr>
+          <w:sz w:val="32"/>
+          <w:szCs w:val="32"/>
+          <w:lang w:val="en-US"/>
+        </w:rPr>
+      </w:pPr>
+      <w:r>
+        <w:rPr>
+          <w:sz w:val="32"/>
+          <w:szCs w:val="32"/>
+          <w:lang w:val="en-US"/>
+        </w:rPr>
+        <w:t>A little more than one-eight is dis</w:t>
+      </w:r>
+      <w:r>
+        <w:rPr>
+          <w:sz w:val="32"/>
+          <w:szCs w:val="32"/>
+          <w:lang w:val="en-US"/>
+        </w:rPr>
+        <w:t>pended on licenses.</w:t>
+      </w:r>
+    </w:p>
+    <w:p>
+      <w:pPr>
+        <w:rPr>
+          <w:sz w:val="32"/>
+          <w:szCs w:val="32"/>
+          <w:lang w:val="en-US"/>
+        </w:rPr>
+      </w:pPr>
+      <w:r>
+        <w:rPr>
+          <w:sz w:val="32"/>
+          <w:szCs w:val="32"/>
+          <w:lang w:val="en-US"/>
+        </w:rPr>
+        <w:t>Taxes pose roughly one-tenth of expenses.</w:t>
+      </w:r>
+    </w:p>
+    <w:p>
+      <w:pPr>
+        <w:rPr>
+          <w:sz w:val="32"/>
+          <w:szCs w:val="32"/>
+          <w:lang w:val="en-US"/>
+        </w:rPr>
+      </w:pPr>
+      <w:r>
+        <w:rPr>
+          <w:sz w:val="32"/>
+          <w:szCs w:val="32"/>
+          <w:lang w:val="en-US"/>
+        </w:rPr>
+        <w:t>About 8% is issued on legal.</w:t>
+      </w:r>
+    </w:p>
+    <w:p>
+      <w:pPr>
+        <w:rPr>
+          <w:sz w:val="32"/>
+          <w:szCs w:val="32"/>
+          <w:lang w:val="en-US"/>
+        </w:rPr>
+      </w:pPr>
+      <w:r>
+        <w:rPr>
+          <w:sz w:val="32"/>
+          <w:szCs w:val="32"/>
+          <w:lang w:val="en-US"/>
+        </w:rPr>
+        <w:t>Just around 5,5 % money is committed for insurance.</w:t>
+      </w:r>
+      <w:bookmarkStart w:id="0" w:name="_GoBack"/>
+      <w:bookmarkEnd w:id="0"/>
     </w:p>
     <w:sectPr>
       <w:pgSz w:w="11906" w:h="16838"/>

</xml_diff>